<commit_message>
Small amount of cleaning up
</commit_message>
<xml_diff>
--- a/Sokoban4/Assessment Checklist.docx
+++ b/Sokoban4/Assessment Checklist.docx
@@ -12,7 +12,17 @@
     </w:p>
     <w:p>
       <w:r>
-        <w:t>You are required to implement the program in an object oriented manner. The solution must demonstrate each of the following, shown in the tables below. To help you to ensure that you have covered all the points required in the implementation of the assessment please complete the tables below for each point. Include examples, observations, and justification where appropriate.</w:t>
+        <w:t>You are required to implement the program in an object oriented manner. The solution must demonstrate each of the following, shown in the tables below. To help you to ensure that you have covered all the points required in the implementation of the a</w:t>
+      </w:r>
+    </w:p>
+    <w:p>
+      <w:r>
+        <w:t>A</w:t>
+      </w:r>
+      <w:bookmarkStart w:id="0" w:name="_GoBack"/>
+      <w:bookmarkEnd w:id="0"/>
+      <w:r>
+        <w:t>ssessment please complete the tables below for each point. Include examples, observations, and justification where appropriate.</w:t>
       </w:r>
     </w:p>
     <w:p>
@@ -62,18 +72,35 @@
               <w:t>Examples:</w:t>
             </w:r>
             <w:r>
-              <w:t xml:space="preserve"> In my program, I made the “</w:t>
+              <w:t xml:space="preserve"> </w:t>
+            </w:r>
+            <w:r>
+              <w:t>In</w:t>
+            </w:r>
+            <w:r>
+              <w:t xml:space="preserve"> the</w:t>
+            </w:r>
+            <w:r>
+              <w:t xml:space="preserve"> program, “Tile” an abstract class as it isn’t directly used at any point. It also has “getters” and “setters” to give the </w:t>
             </w:r>
             <w:proofErr w:type="spellStart"/>
             <w:r>
-              <w:t>Coords</w:t>
+              <w:t>xCoord</w:t>
             </w:r>
             <w:proofErr w:type="spellEnd"/>
             <w:r>
-              <w:t xml:space="preserve">” class an abstract class since it isn’t directly called itself, I also included encapsulation in this class by making the </w:t>
+              <w:t xml:space="preserve"> and </w:t>
             </w:r>
             <w:proofErr w:type="spellStart"/>
             <w:r>
+              <w:t>yCoord</w:t>
+            </w:r>
+            <w:proofErr w:type="spellEnd"/>
+            <w:r>
+              <w:t xml:space="preserve"> of the Tile via encapsulation. The </w:t>
+            </w:r>
+            <w:proofErr w:type="spellStart"/>
+            <w:r>
               <w:t>xCoord</w:t>
             </w:r>
             <w:proofErr w:type="spellEnd"/>
@@ -86,7 +113,10 @@
             </w:r>
             <w:proofErr w:type="spellEnd"/>
             <w:r>
-              <w:t xml:space="preserve"> variables private and providing “getters” and “setters” to access the variables instead.</w:t>
+              <w:t xml:space="preserve"> attributes are set to private thus making the getters and setters the only way to access them</w:t>
+            </w:r>
+            <w:r>
+              <w:t>.</w:t>
             </w:r>
           </w:p>
         </w:tc>
@@ -138,10 +168,19 @@
               <w:t>Examples:</w:t>
             </w:r>
             <w:r>
-              <w:t xml:space="preserve"> There is numerous examples of inheritance in my program such as “Tile” inheriting “</w:t>
+              <w:t xml:space="preserve"> There is numerous examples of inheritance in </w:t>
+            </w:r>
+            <w:r>
+              <w:t>the</w:t>
+            </w:r>
+            <w:r>
+              <w:t xml:space="preserve"> program such as “Tile” inheriting “</w:t>
             </w:r>
             <w:proofErr w:type="spellStart"/>
             <w:r>
+              <w:rPr>
+                <w:strike/>
+              </w:rPr>
               <w:t>Coords</w:t>
             </w:r>
             <w:proofErr w:type="spellEnd"/>
@@ -203,7 +242,18 @@
               <w:t>Examples:</w:t>
             </w:r>
             <w:r>
-              <w:t xml:space="preserve"> The “level” class features polymorphism as it retains the objects “Tile” and “Player” in its attributes. This was done as the “Level” class needed to store all the Tiles in the current level for gameplay purposes. The “Player” was also stored as it needed to add special handlers to it, such as the keyboard events.</w:t>
+              <w:t xml:space="preserve"> </w:t>
+            </w:r>
+            <w:r>
+              <w:t>The “Tile” class is polymorphic as it inherits an abstract class “GUI” AND an interface “</w:t>
+            </w:r>
+            <w:proofErr w:type="spellStart"/>
+            <w:r>
+              <w:t>TilePlacement</w:t>
+            </w:r>
+            <w:proofErr w:type="spellEnd"/>
+            <w:r>
+              <w:t>”, this also makes all the subclasses of “Tile” polymorphic as well.</w:t>
             </w:r>
           </w:p>
         </w:tc>
@@ -255,7 +305,13 @@
               <w:t>Examples:</w:t>
             </w:r>
             <w:r>
-              <w:t xml:space="preserve"> All the attributes in every class are given a private scope to prevent content coupling, this was done to avoid confusion and overlapping variable names. I tried to avoid as many class-wide variables as possible, instead focusing on local method variables to avoid common coupling too.</w:t>
+              <w:t xml:space="preserve"> All the attributes in every class are given a private scope to prevent content coupling, this was done to avoid confusion and overlapping variable names. </w:t>
+            </w:r>
+            <w:r>
+              <w:t>Class-wide attributes were kept to a minimum</w:t>
+            </w:r>
+            <w:r>
+              <w:t>, instead focusing on local method variables to avoid common coupling too.</w:t>
             </w:r>
           </w:p>
         </w:tc>
@@ -368,7 +424,28 @@
               <w:t>Examples:</w:t>
             </w:r>
             <w:r>
-              <w:t xml:space="preserve"> When I created a constructor or method, I evaluated what variables it required and only defined those in its parameters to reduce data coupling as much as possible.</w:t>
+              <w:t xml:space="preserve"> When </w:t>
+            </w:r>
+            <w:r>
+              <w:t>a constructor</w:t>
+            </w:r>
+            <w:r>
+              <w:t xml:space="preserve"> or method</w:t>
+            </w:r>
+            <w:r>
+              <w:t xml:space="preserve"> was created</w:t>
+            </w:r>
+            <w:r>
+              <w:t xml:space="preserve">, </w:t>
+            </w:r>
+            <w:r>
+              <w:t xml:space="preserve">only </w:t>
+            </w:r>
+            <w:r>
+              <w:t>what variables it required</w:t>
+            </w:r>
+            <w:r>
+              <w:t xml:space="preserve"> were put up for data coupling/parameter passing to reduce its usage as much as possible</w:t>
             </w:r>
           </w:p>
         </w:tc>
@@ -487,7 +564,10 @@
               <w:t xml:space="preserve"> </w:t>
             </w:r>
             <w:r>
-              <w:t>My program meets the requirements and utilises all the required methods</w:t>
+              <w:t>The</w:t>
+            </w:r>
+            <w:r>
+              <w:t xml:space="preserve"> program meets the requirements and utilises all the required methods</w:t>
             </w:r>
             <w:r>
               <w:t>.</w:t>
@@ -597,15 +677,38 @@
               <w:t>Examples:</w:t>
             </w:r>
             <w:r>
-              <w:t xml:space="preserve"> Where needed, mathematical operators are correctly used, logic operators in if statements are also correct if a AND, OR </w:t>
+              <w:t xml:space="preserve"> Where needed, mathematical operators are correctly used, logic operators in if statements are also correct if a </w:t>
+            </w:r>
+            <w:r>
+              <w:t>&amp;&amp;</w:t>
+            </w:r>
+            <w:r>
+              <w:t xml:space="preserve">AND, </w:t>
+            </w:r>
+            <w:r>
+              <w:t>||</w:t>
+            </w:r>
+            <w:r>
+              <w:t xml:space="preserve">OR </w:t>
             </w:r>
             <w:proofErr w:type="spellStart"/>
+            <w:proofErr w:type="gramStart"/>
             <w:r>
               <w:t>or</w:t>
             </w:r>
             <w:proofErr w:type="spellEnd"/>
             <w:r>
-              <w:t xml:space="preserve"> NOT operator is needed.</w:t>
+              <w:t xml:space="preserve"> </w:t>
+            </w:r>
+            <w:r>
+              <w:t>!</w:t>
+            </w:r>
+            <w:r>
+              <w:t>NOT</w:t>
+            </w:r>
+            <w:proofErr w:type="gramEnd"/>
+            <w:r>
+              <w:t xml:space="preserve"> operator is needed.</w:t>
             </w:r>
           </w:p>
         </w:tc>
@@ -788,7 +891,10 @@
               <w:t>Examples:</w:t>
             </w:r>
             <w:r>
-              <w:t xml:space="preserve"> There is 13 classes, 8 of them contain a constructor, most of them also contain methods and attributes.</w:t>
+              <w:t xml:space="preserve"> </w:t>
+            </w:r>
+            <w:r>
+              <w:t>There is 13 classes, 3 of which are abstract. There is also 1 interface. The classes contain attributes, methods and (in the non-abstract classes) constructors.</w:t>
             </w:r>
           </w:p>
         </w:tc>
@@ -840,7 +946,13 @@
               <w:t>Examples:</w:t>
             </w:r>
             <w:r>
-              <w:t xml:space="preserve"> As mentioned above, 8 classes can create objects via their constructors. Most of the constructors also require parameters passed into them in order to create the objects properly.</w:t>
+              <w:t xml:space="preserve"> As mentioned above</w:t>
+            </w:r>
+            <w:r>
+              <w:t>, 10</w:t>
+            </w:r>
+            <w:r>
+              <w:t xml:space="preserve"> classes can create objects via their constructors. Most of the constructors also require parameters passed into them in order to create the objects properly.</w:t>
             </w:r>
           </w:p>
         </w:tc>
@@ -954,73 +1066,7 @@
             </w:r>
             <w:proofErr w:type="gramEnd"/>
             <w:r>
-              <w:t>Tile” which also inherits “</w:t>
-            </w:r>
-            <w:proofErr w:type="spellStart"/>
-            <w:r>
-              <w:t>Coords</w:t>
-            </w:r>
-            <w:proofErr w:type="spellEnd"/>
-            <w:r>
-              <w:t xml:space="preserve">”. </w:t>
-            </w:r>
-          </w:p>
-        </w:tc>
-      </w:tr>
-    </w:tbl>
-    <w:p>
-      <w:bookmarkStart w:id="0" w:name="_GoBack"/>
-      <w:bookmarkEnd w:id="0"/>
-    </w:p>
-    <w:tbl>
-      <w:tblPr>
-        <w:tblStyle w:val="TableGrid"/>
-        <w:tblW w:w="0" w:type="auto"/>
-        <w:tblLook w:val="04A0" w:firstRow="1" w:lastRow="0" w:firstColumn="1" w:lastColumn="0" w:noHBand="0" w:noVBand="1"/>
-      </w:tblPr>
-      <w:tblGrid>
-        <w:gridCol w:w="9016"/>
-      </w:tblGrid>
-      <w:tr>
-        <w:tc>
-          <w:tcPr>
-            <w:tcW w:w="9016" w:type="dxa"/>
-          </w:tcPr>
-          <w:p>
-            <w:pPr>
-              <w:rPr>
-                <w:b/>
-              </w:rPr>
-            </w:pPr>
-            <w:r>
-              <w:rPr>
-                <w:b/>
-              </w:rPr>
-              <w:lastRenderedPageBreak/>
-              <w:t xml:space="preserve">Parameters are passed correctly both within and between objects </w:t>
-            </w:r>
-          </w:p>
-        </w:tc>
-      </w:tr>
-      <w:tr>
-        <w:tc>
-          <w:tcPr>
-            <w:tcW w:w="9016" w:type="dxa"/>
-          </w:tcPr>
-          <w:p>
-            <w:r>
-              <w:t>Examples:</w:t>
-            </w:r>
-            <w:r>
-              <w:t xml:space="preserve"> There is a large amount of parameter passing present, such as the parameters from “Gameplay” to “Level” class, or the methods in “</w:t>
-            </w:r>
-            <w:proofErr w:type="spellStart"/>
-            <w:r>
-              <w:t>MoveableTile</w:t>
-            </w:r>
-            <w:proofErr w:type="spellEnd"/>
-            <w:r>
-              <w:t>” parameter passing to each other</w:t>
+              <w:t>Tile”</w:t>
             </w:r>
             <w:r>
               <w:t>.</w:t>
@@ -1054,28 +1100,34 @@
               <w:rPr>
                 <w:b/>
               </w:rPr>
-              <w:t>A</w:t>
-            </w:r>
-            <w:r>
-              <w:rPr>
-                <w:b/>
-              </w:rPr>
-              <w:t xml:space="preserve">ppropriate access types are defined for methods, attributes and classes </w:t>
-            </w:r>
-          </w:p>
-        </w:tc>
-      </w:tr>
-      <w:tr>
-        <w:tc>
-          <w:tcPr>
-            <w:tcW w:w="9016" w:type="dxa"/>
-          </w:tcPr>
-          <w:p>
-            <w:r>
+              <w:t xml:space="preserve">Parameters are passed correctly both within and between objects </w:t>
+            </w:r>
+          </w:p>
+        </w:tc>
+      </w:tr>
+      <w:tr>
+        <w:tc>
+          <w:tcPr>
+            <w:tcW w:w="9016" w:type="dxa"/>
+          </w:tcPr>
+          <w:p>
+            <w:r>
+              <w:lastRenderedPageBreak/>
               <w:t>Examples:</w:t>
             </w:r>
             <w:r>
-              <w:t xml:space="preserve"> All attributes are made private with public facing getter and setter methods used to access them. But only for the attributes that need to be shown outside the class.</w:t>
+              <w:t xml:space="preserve"> There is a large amount of parameter passing present, such as the parameters from “Gameplay” to “Level” class, or the methods in “</w:t>
+            </w:r>
+            <w:proofErr w:type="spellStart"/>
+            <w:r>
+              <w:t>MoveableTile</w:t>
+            </w:r>
+            <w:proofErr w:type="spellEnd"/>
+            <w:r>
+              <w:t>” parameter passing to each other</w:t>
+            </w:r>
+            <w:r>
+              <w:t>.</w:t>
             </w:r>
           </w:p>
         </w:tc>
@@ -1106,7 +1158,13 @@
               <w:rPr>
                 <w:b/>
               </w:rPr>
-              <w:t>Use of pre-defined classes and/or methods from the standard object library</w:t>
+              <w:t>A</w:t>
+            </w:r>
+            <w:r>
+              <w:rPr>
+                <w:b/>
+              </w:rPr>
+              <w:t xml:space="preserve">ppropriate access types are defined for methods, attributes and classes </w:t>
             </w:r>
           </w:p>
         </w:tc>
@@ -1121,18 +1179,7 @@
               <w:t>Examples:</w:t>
             </w:r>
             <w:r>
-              <w:t xml:space="preserve"> </w:t>
-            </w:r>
-            <w:r>
-              <w:t xml:space="preserve">I have used </w:t>
-            </w:r>
-            <w:proofErr w:type="spellStart"/>
-            <w:r>
-              <w:t>JavaFx’s</w:t>
-            </w:r>
-            <w:proofErr w:type="spellEnd"/>
-            <w:r>
-              <w:t xml:space="preserve"> library in order to create the visual objects shown on screen and the methods to interact with those objects too.</w:t>
+              <w:t xml:space="preserve"> All attributes are made private with public facing getter and setter methods used to access them. But only for the attributes that need to be shown outside the class.</w:t>
             </w:r>
           </w:p>
         </w:tc>
@@ -1163,7 +1210,7 @@
               <w:rPr>
                 <w:b/>
               </w:rPr>
-              <w:t>The program appropriately handles errors with exceptions or pre-validation</w:t>
+              <w:t>Use of pre-defined classes and/or methods from the standard object library</w:t>
             </w:r>
           </w:p>
         </w:tc>
@@ -1178,23 +1225,22 @@
               <w:t>Examples:</w:t>
             </w:r>
             <w:r>
-              <w:t xml:space="preserve"> There is try-</w:t>
-            </w:r>
-            <w:proofErr w:type="spellStart"/>
-            <w:r>
-              <w:t>catchs</w:t>
-            </w:r>
-            <w:proofErr w:type="spellEnd"/>
-            <w:r>
-              <w:t xml:space="preserve"> in the program to catch any errors that can occur. Such as the try-</w:t>
-            </w:r>
-            <w:proofErr w:type="spellStart"/>
-            <w:r>
-              <w:t>catchs</w:t>
-            </w:r>
-            <w:proofErr w:type="spellEnd"/>
-            <w:r>
-              <w:t xml:space="preserve"> in “Gameplay” that is used to verify if the files in the level folder are correctly labelled.</w:t>
+              <w:t xml:space="preserve"> </w:t>
+            </w:r>
+            <w:r>
+              <w:t>JavaFX’s</w:t>
+            </w:r>
+            <w:r>
+              <w:t xml:space="preserve"> library</w:t>
+            </w:r>
+            <w:r>
+              <w:t xml:space="preserve"> was used</w:t>
+            </w:r>
+            <w:r>
+              <w:t xml:space="preserve"> in order to create the visual objects shown on screen and the methods to interact with those objects too.</w:t>
+            </w:r>
+            <w:r>
+              <w:t xml:space="preserve"> A lot of default java libraries were imported as well</w:t>
             </w:r>
           </w:p>
         </w:tc>
@@ -1222,6 +1268,79 @@
               </w:rPr>
             </w:pPr>
             <w:r>
+              <w:rPr>
+                <w:b/>
+              </w:rPr>
+              <w:t>The program appropriately handles errors with exceptions or pre-validation</w:t>
+            </w:r>
+          </w:p>
+        </w:tc>
+      </w:tr>
+      <w:tr>
+        <w:tc>
+          <w:tcPr>
+            <w:tcW w:w="9016" w:type="dxa"/>
+          </w:tcPr>
+          <w:p>
+            <w:r>
+              <w:t>Examples:</w:t>
+            </w:r>
+            <w:r>
+              <w:t xml:space="preserve"> There is try-</w:t>
+            </w:r>
+            <w:proofErr w:type="spellStart"/>
+            <w:r>
+              <w:t>catchs</w:t>
+            </w:r>
+            <w:proofErr w:type="spellEnd"/>
+            <w:r>
+              <w:t xml:space="preserve"> in the program to catch any errors that can occur. Such as the try-</w:t>
+            </w:r>
+            <w:proofErr w:type="spellStart"/>
+            <w:r>
+              <w:t>catchs</w:t>
+            </w:r>
+            <w:proofErr w:type="spellEnd"/>
+            <w:r>
+              <w:t xml:space="preserve"> in “Gameplay” that is used to verify if the files in the level folder are correctly labelled.</w:t>
+            </w:r>
+            <w:r>
+              <w:t xml:space="preserve"> There </w:t>
+            </w:r>
+            <w:proofErr w:type="gramStart"/>
+            <w:r>
+              <w:t>is</w:t>
+            </w:r>
+            <w:proofErr w:type="gramEnd"/>
+            <w:r>
+              <w:t xml:space="preserve"> also some “throws” so some functions can be handled correctly in case of error.</w:t>
+            </w:r>
+          </w:p>
+        </w:tc>
+      </w:tr>
+    </w:tbl>
+    <w:p/>
+    <w:tbl>
+      <w:tblPr>
+        <w:tblStyle w:val="TableGrid"/>
+        <w:tblW w:w="0" w:type="auto"/>
+        <w:tblLook w:val="04A0" w:firstRow="1" w:lastRow="0" w:firstColumn="1" w:lastColumn="0" w:noHBand="0" w:noVBand="1"/>
+      </w:tblPr>
+      <w:tblGrid>
+        <w:gridCol w:w="9016"/>
+      </w:tblGrid>
+      <w:tr>
+        <w:tc>
+          <w:tcPr>
+            <w:tcW w:w="9016" w:type="dxa"/>
+          </w:tcPr>
+          <w:p>
+            <w:pPr>
+              <w:rPr>
+                <w:b/>
+              </w:rPr>
+            </w:pPr>
+            <w:r>
               <w:t>The program code is commented appropriately throughout</w:t>
             </w:r>
           </w:p>
@@ -1237,7 +1356,13 @@
               <w:t>Examples:</w:t>
             </w:r>
             <w:r>
-              <w:t xml:space="preserve"> I have included plenty of comments describing what methods do, there is also comments to help with the readability such as marking the attributes, constructors and methods into their own sections</w:t>
+              <w:t xml:space="preserve"> </w:t>
+            </w:r>
+            <w:r>
+              <w:t>There is a large amount of comments</w:t>
+            </w:r>
+            <w:r>
+              <w:t xml:space="preserve"> describing what methods do, there is also comments to help with the readability such as marking the attributes, constructors and methods into their own sections</w:t>
             </w:r>
           </w:p>
         </w:tc>
@@ -1624,6 +1749,7 @@
     <w:lsdException w:name="HTML Sample" w:semiHidden="1" w:unhideWhenUsed="1"/>
     <w:lsdException w:name="HTML Typewriter" w:semiHidden="1" w:unhideWhenUsed="1"/>
     <w:lsdException w:name="HTML Variable" w:semiHidden="1" w:unhideWhenUsed="1"/>
+    <w:lsdException w:name="Normal Table" w:semiHidden="1" w:unhideWhenUsed="1"/>
     <w:lsdException w:name="annotation subject" w:semiHidden="1" w:unhideWhenUsed="1"/>
     <w:lsdException w:name="No List" w:semiHidden="1" w:unhideWhenUsed="1"/>
     <w:lsdException w:name="Outline List 1" w:semiHidden="1" w:unhideWhenUsed="1"/>
@@ -1667,8 +1793,10 @@
     <w:lsdException w:name="Table Elegant" w:semiHidden="1" w:unhideWhenUsed="1"/>
     <w:lsdException w:name="Table Professional" w:semiHidden="1" w:unhideWhenUsed="1"/>
     <w:lsdException w:name="Table Subtle 1" w:semiHidden="1" w:unhideWhenUsed="1"/>
+    <w:lsdException w:name="Table Subtle 2" w:semiHidden="1" w:unhideWhenUsed="1"/>
     <w:lsdException w:name="Table Web 1" w:semiHidden="1" w:unhideWhenUsed="1"/>
     <w:lsdException w:name="Table Web 2" w:semiHidden="1" w:unhideWhenUsed="1"/>
+    <w:lsdException w:name="Table Web 3" w:semiHidden="1" w:unhideWhenUsed="1"/>
     <w:lsdException w:name="Balloon Text" w:semiHidden="1" w:unhideWhenUsed="1"/>
     <w:lsdException w:name="Table Grid" w:uiPriority="39"/>
     <w:lsdException w:name="Table Theme" w:semiHidden="1" w:unhideWhenUsed="1"/>

</xml_diff>